<commit_message>
folding in a few changes that came from the tlabczbrown fork
</commit_message>
<xml_diff>
--- a/cypress Windows installer.docx
+++ b/cypress Windows installer.docx
@@ -686,14 +686,19 @@
       </w:r>
       <w:r>
         <w:rPr>
-          <w:rFonts w:eastAsia="Times New Roman"/>
           <w:noProof/>
         </w:rPr>
+        <w:t xml:space="preserve"> </w:t>
+      </w:r>
+      <w:r>
+        <w:rPr>
+          <w:noProof/>
+        </w:rPr>
         <w:drawing>
-          <wp:inline distT="0" distB="0" distL="0" distR="0">
-            <wp:extent cx="4820323" cy="3781953"/>
-            <wp:effectExtent l="0" t="0" r="0" b="9525"/>
-            <wp:docPr id="15" name="Picture 15"/>
+          <wp:inline distT="0" distB="0" distL="0" distR="0" wp14:anchorId="7B4178F1" wp14:editId="670444D3">
+            <wp:extent cx="4881048" cy="3764280"/>
+            <wp:effectExtent l="0" t="0" r="0" b="7620"/>
+            <wp:docPr id="1" name="Picture 1"/>
             <wp:cNvGraphicFramePr>
               <a:graphicFrameLocks xmlns:a="http://schemas.openxmlformats.org/drawingml/2006/main" noChangeAspect="1"/>
             </wp:cNvGraphicFramePr>
@@ -701,17 +706,11 @@
               <a:graphicData uri="http://schemas.openxmlformats.org/drawingml/2006/picture">
                 <pic:pic xmlns:pic="http://schemas.openxmlformats.org/drawingml/2006/picture">
                   <pic:nvPicPr>
-                    <pic:cNvPr id="0" name="Capture3.PNG"/>
+                    <pic:cNvPr id="0" name=""/>
                     <pic:cNvPicPr/>
                   </pic:nvPicPr>
                   <pic:blipFill>
-                    <a:blip r:embed="rId10">
-                      <a:extLst>
-                        <a:ext uri="{28A0092B-C50C-407E-A947-70E740481C1C}">
-                          <a14:useLocalDpi xmlns:a14="http://schemas.microsoft.com/office/drawing/2010/main" val="0"/>
-                        </a:ext>
-                      </a:extLst>
-                    </a:blip>
+                    <a:blip r:embed="rId10"/>
                     <a:stretch>
                       <a:fillRect/>
                     </a:stretch>
@@ -719,7 +718,7 @@
                   <pic:spPr>
                     <a:xfrm>
                       <a:off x="0" y="0"/>
-                      <a:ext cx="4820323" cy="3781953"/>
+                      <a:ext cx="4871440" cy="3756870"/>
                     </a:xfrm>
                     <a:prstGeom prst="rect">
                       <a:avLst/>
@@ -756,10 +755,10 @@
               <wp:anchor distT="0" distB="0" distL="114300" distR="114300" simplePos="0" relativeHeight="251670528" behindDoc="0" locked="0" layoutInCell="1" allowOverlap="1" wp14:anchorId="7D2D319E" wp14:editId="49D56F96">
                 <wp:simplePos x="0" y="0"/>
                 <wp:positionH relativeFrom="column">
-                  <wp:posOffset>3098800</wp:posOffset>
+                  <wp:posOffset>3495040</wp:posOffset>
                 </wp:positionH>
                 <wp:positionV relativeFrom="paragraph">
-                  <wp:posOffset>3474489</wp:posOffset>
+                  <wp:posOffset>3855085</wp:posOffset>
                 </wp:positionV>
                 <wp:extent cx="752475" cy="381000"/>
                 <wp:effectExtent l="0" t="0" r="28575" b="19050"/>
@@ -822,7 +821,7 @@
           </mc:Choice>
           <mc:Fallback>
             <w:pict>
-              <v:oval id="Oval 37" o:spid="_x0000_s1026" style="position:absolute;margin-left:244pt;margin-top:273.6pt;width:59.25pt;height:30pt;z-index:251670528;visibility:visible;mso-wrap-style:square;mso-height-percent:0;mso-wrap-distance-left:9pt;mso-wrap-distance-top:0;mso-wrap-distance-right:9pt;mso-wrap-distance-bottom:0;mso-position-horizontal:absolute;mso-position-horizontal-relative:text;mso-position-vertical:absolute;mso-position-vertical-relative:text;mso-height-percent:0;mso-height-relative:margin;v-text-anchor:middle" o:gfxdata="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" fillcolor="red" strokecolor="red" strokeweight="2pt">
+              <v:oval id="Oval 37" o:spid="_x0000_s1026" style="position:absolute;margin-left:275.2pt;margin-top:303.55pt;width:59.25pt;height:30pt;z-index:251670528;visibility:visible;mso-wrap-style:square;mso-height-percent:0;mso-wrap-distance-left:9pt;mso-wrap-distance-top:0;mso-wrap-distance-right:9pt;mso-wrap-distance-bottom:0;mso-position-horizontal:absolute;mso-position-horizontal-relative:text;mso-position-vertical:absolute;mso-position-vertical-relative:text;mso-height-percent:0;mso-height-relative:margin;v-text-anchor:middle" o:gfxdata="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" fillcolor="red" strokecolor="red" strokeweight="2pt">
                 <v:fill opacity="0"/>
               </v:oval>
             </w:pict>
@@ -849,14 +848,19 @@
       </w:r>
       <w:r>
         <w:rPr>
-          <w:rFonts w:eastAsia="Times New Roman"/>
           <w:noProof/>
         </w:rPr>
+        <w:t xml:space="preserve"> </w:t>
+      </w:r>
+      <w:r>
+        <w:rPr>
+          <w:noProof/>
+        </w:rPr>
         <w:drawing>
-          <wp:inline distT="0" distB="0" distL="0" distR="0">
-            <wp:extent cx="4810797" cy="3724795"/>
-            <wp:effectExtent l="0" t="0" r="8890" b="9525"/>
-            <wp:docPr id="16" name="Picture 16"/>
+          <wp:inline distT="0" distB="0" distL="0" distR="0" wp14:anchorId="6E1EC303" wp14:editId="13623CA7">
+            <wp:extent cx="5379720" cy="4148858"/>
+            <wp:effectExtent l="0" t="0" r="0" b="4445"/>
+            <wp:docPr id="2" name="Picture 2"/>
             <wp:cNvGraphicFramePr>
               <a:graphicFrameLocks xmlns:a="http://schemas.openxmlformats.org/drawingml/2006/main" noChangeAspect="1"/>
             </wp:cNvGraphicFramePr>
@@ -864,17 +868,11 @@
               <a:graphicData uri="http://schemas.openxmlformats.org/drawingml/2006/picture">
                 <pic:pic xmlns:pic="http://schemas.openxmlformats.org/drawingml/2006/picture">
                   <pic:nvPicPr>
-                    <pic:cNvPr id="0" name="Capture4.PNG"/>
+                    <pic:cNvPr id="0" name=""/>
                     <pic:cNvPicPr/>
                   </pic:nvPicPr>
                   <pic:blipFill>
-                    <a:blip r:embed="rId11">
-                      <a:extLst>
-                        <a:ext uri="{28A0092B-C50C-407E-A947-70E740481C1C}">
-                          <a14:useLocalDpi xmlns:a14="http://schemas.microsoft.com/office/drawing/2010/main" val="0"/>
-                        </a:ext>
-                      </a:extLst>
-                    </a:blip>
+                    <a:blip r:embed="rId11"/>
                     <a:stretch>
                       <a:fillRect/>
                     </a:stretch>
@@ -882,7 +880,7 @@
                   <pic:spPr>
                     <a:xfrm>
                       <a:off x="0" y="0"/>
-                      <a:ext cx="4810797" cy="3724795"/>
+                      <a:ext cx="5369130" cy="4140691"/>
                     </a:xfrm>
                     <a:prstGeom prst="rect">
                       <a:avLst/>
@@ -1846,76 +1844,239 @@
           <w:t>email</w:t>
         </w:r>
       </w:hyperlink>
+      <w:r>
+        <w:rPr>
+          <w:rFonts w:eastAsia="Times New Roman"/>
+        </w:rPr>
+        <w:t xml:space="preserve"> list.</w:t>
+      </w:r>
+    </w:p>
+    <w:p>
+      <w:pPr>
+        <w:rPr>
+          <w:rFonts w:eastAsia="Times New Roman"/>
+        </w:rPr>
+      </w:pPr>
+    </w:p>
+    <w:p>
+      <w:pPr>
+        <w:rPr>
+          <w:rFonts w:eastAsia="Times New Roman"/>
+        </w:rPr>
+      </w:pPr>
+      <w:r>
+        <w:rPr>
+          <w:rFonts w:eastAsia="Times New Roman"/>
+        </w:rPr>
+        <w:t xml:space="preserve">You can uninstall the program by either selecting </w:t>
+      </w:r>
+      <w:r>
+        <w:rPr>
+          <w:rFonts w:eastAsia="Times New Roman"/>
+        </w:rPr>
+        <w:t xml:space="preserve">the uninstall item in the </w:t>
+      </w:r>
+      <w:r>
+        <w:rPr>
+          <w:rFonts w:eastAsia="Times New Roman"/>
+        </w:rPr>
+        <w:t>C</w:t>
+      </w:r>
+      <w:r>
+        <w:rPr>
+          <w:rFonts w:eastAsia="Times New Roman"/>
+        </w:rPr>
+        <w:t>ypress</w:t>
+      </w:r>
+      <w:r>
+        <w:rPr>
+          <w:rFonts w:eastAsia="Times New Roman"/>
+        </w:rPr>
+        <w:t xml:space="preserve"> folder or by going to the Control Panel, selecting add/remove programs, selecting the </w:t>
+      </w:r>
+      <w:r>
+        <w:rPr>
+          <w:rFonts w:eastAsia="Times New Roman"/>
+        </w:rPr>
+        <w:t>C</w:t>
+      </w:r>
+      <w:r>
+        <w:rPr>
+          <w:rFonts w:eastAsia="Times New Roman"/>
+        </w:rPr>
+        <w:t>ypress</w:t>
+      </w:r>
+      <w:r>
+        <w:rPr>
+          <w:rFonts w:eastAsia="Times New Roman"/>
+        </w:rPr>
+        <w:t xml:space="preserve"> application and then click on the uninstall button at the top of the list of applications.</w:t>
+      </w:r>
+    </w:p>
+    <w:p>
+      <w:pPr>
+        <w:rPr>
+          <w:rFonts w:eastAsia="Times New Roman"/>
+        </w:rPr>
+      </w:pPr>
+    </w:p>
+    <w:p>
+      <w:pPr>
+        <w:rPr>
+          <w:rFonts w:eastAsia="Times New Roman"/>
+        </w:rPr>
+      </w:pPr>
+      <w:r>
+        <w:rPr>
+          <w:noProof/>
+        </w:rPr>
+        <w:drawing>
+          <wp:inline distT="0" distB="0" distL="0" distR="0" wp14:anchorId="63AEE730" wp14:editId="2DB99B99">
+            <wp:extent cx="5181600" cy="2621280"/>
+            <wp:effectExtent l="0" t="0" r="0" b="7620"/>
+            <wp:docPr id="4" name="Picture 4"/>
+            <wp:cNvGraphicFramePr>
+              <a:graphicFrameLocks xmlns:a="http://schemas.openxmlformats.org/drawingml/2006/main" noChangeAspect="1"/>
+            </wp:cNvGraphicFramePr>
+            <a:graphic xmlns:a="http://schemas.openxmlformats.org/drawingml/2006/main">
+              <a:graphicData uri="http://schemas.openxmlformats.org/drawingml/2006/picture">
+                <pic:pic xmlns:pic="http://schemas.openxmlformats.org/drawingml/2006/picture">
+                  <pic:nvPicPr>
+                    <pic:cNvPr id="0" name=""/>
+                    <pic:cNvPicPr/>
+                  </pic:nvPicPr>
+                  <pic:blipFill>
+                    <a:blip r:embed="rId16"/>
+                    <a:stretch>
+                      <a:fillRect/>
+                    </a:stretch>
+                  </pic:blipFill>
+                  <pic:spPr>
+                    <a:xfrm>
+                      <a:off x="0" y="0"/>
+                      <a:ext cx="5181600" cy="2621280"/>
+                    </a:xfrm>
+                    <a:prstGeom prst="rect">
+                      <a:avLst/>
+                    </a:prstGeom>
+                  </pic:spPr>
+                </pic:pic>
+              </a:graphicData>
+            </a:graphic>
+          </wp:inline>
+        </w:drawing>
+      </w:r>
+    </w:p>
+    <w:p>
+      <w:pPr>
+        <w:rPr>
+          <w:rFonts w:eastAsia="Times New Roman"/>
+        </w:rPr>
+      </w:pPr>
+    </w:p>
+    <w:p>
+      <w:pPr>
+        <w:rPr>
+          <w:rFonts w:eastAsia="Times New Roman"/>
+        </w:rPr>
+      </w:pPr>
+      <w:r>
+        <w:rPr>
+          <w:noProof/>
+        </w:rPr>
+        <w:drawing>
+          <wp:inline distT="0" distB="0" distL="0" distR="0" wp14:anchorId="5FCA0051" wp14:editId="01F0D8C2">
+            <wp:extent cx="5151120" cy="2606040"/>
+            <wp:effectExtent l="0" t="0" r="0" b="3810"/>
+            <wp:docPr id="6" name="Picture 6"/>
+            <wp:cNvGraphicFramePr>
+              <a:graphicFrameLocks xmlns:a="http://schemas.openxmlformats.org/drawingml/2006/main" noChangeAspect="1"/>
+            </wp:cNvGraphicFramePr>
+            <a:graphic xmlns:a="http://schemas.openxmlformats.org/drawingml/2006/main">
+              <a:graphicData uri="http://schemas.openxmlformats.org/drawingml/2006/picture">
+                <pic:pic xmlns:pic="http://schemas.openxmlformats.org/drawingml/2006/picture">
+                  <pic:nvPicPr>
+                    <pic:cNvPr id="0" name=""/>
+                    <pic:cNvPicPr/>
+                  </pic:nvPicPr>
+                  <pic:blipFill>
+                    <a:blip r:embed="rId17"/>
+                    <a:stretch>
+                      <a:fillRect/>
+                    </a:stretch>
+                  </pic:blipFill>
+                  <pic:spPr>
+                    <a:xfrm>
+                      <a:off x="0" y="0"/>
+                      <a:ext cx="5151120" cy="2606040"/>
+                    </a:xfrm>
+                    <a:prstGeom prst="rect">
+                      <a:avLst/>
+                    </a:prstGeom>
+                  </pic:spPr>
+                </pic:pic>
+              </a:graphicData>
+            </a:graphic>
+          </wp:inline>
+        </w:drawing>
+      </w:r>
+    </w:p>
+    <w:p>
+      <w:pPr>
+        <w:rPr>
+          <w:rFonts w:eastAsia="Times New Roman"/>
+        </w:rPr>
+      </w:pPr>
+    </w:p>
+    <w:p>
+      <w:pPr>
+        <w:rPr>
+          <w:rFonts w:eastAsia="Times New Roman"/>
+        </w:rPr>
+      </w:pPr>
       <w:bookmarkStart w:id="0" w:name="_GoBack"/>
+      <w:r>
+        <w:rPr>
+          <w:noProof/>
+        </w:rPr>
+        <w:lastRenderedPageBreak/>
+        <w:drawing>
+          <wp:inline distT="0" distB="0" distL="0" distR="0" wp14:anchorId="6D6677C8" wp14:editId="2A846329">
+            <wp:extent cx="4152900" cy="3230880"/>
+            <wp:effectExtent l="0" t="0" r="0" b="7620"/>
+            <wp:docPr id="7" name="Picture 7"/>
+            <wp:cNvGraphicFramePr>
+              <a:graphicFrameLocks xmlns:a="http://schemas.openxmlformats.org/drawingml/2006/main" noChangeAspect="1"/>
+            </wp:cNvGraphicFramePr>
+            <a:graphic xmlns:a="http://schemas.openxmlformats.org/drawingml/2006/main">
+              <a:graphicData uri="http://schemas.openxmlformats.org/drawingml/2006/picture">
+                <pic:pic xmlns:pic="http://schemas.openxmlformats.org/drawingml/2006/picture">
+                  <pic:nvPicPr>
+                    <pic:cNvPr id="0" name=""/>
+                    <pic:cNvPicPr/>
+                  </pic:nvPicPr>
+                  <pic:blipFill>
+                    <a:blip r:embed="rId18"/>
+                    <a:stretch>
+                      <a:fillRect/>
+                    </a:stretch>
+                  </pic:blipFill>
+                  <pic:spPr>
+                    <a:xfrm>
+                      <a:off x="0" y="0"/>
+                      <a:ext cx="4152900" cy="3230880"/>
+                    </a:xfrm>
+                    <a:prstGeom prst="rect">
+                      <a:avLst/>
+                    </a:prstGeom>
+                  </pic:spPr>
+                </pic:pic>
+              </a:graphicData>
+            </a:graphic>
+          </wp:inline>
+        </w:drawing>
+      </w:r>
       <w:bookmarkEnd w:id="0"/>
-      <w:r>
-        <w:rPr>
-          <w:rFonts w:eastAsia="Times New Roman"/>
-        </w:rPr>
-        <w:t xml:space="preserve"> list.</w:t>
-      </w:r>
-    </w:p>
-    <w:p>
-      <w:pPr>
-        <w:rPr>
-          <w:rFonts w:eastAsia="Times New Roman"/>
-        </w:rPr>
-      </w:pPr>
-    </w:p>
-    <w:p>
-      <w:pPr>
-        <w:rPr>
-          <w:rFonts w:eastAsia="Times New Roman"/>
-        </w:rPr>
-      </w:pPr>
-      <w:r>
-        <w:rPr>
-          <w:rFonts w:eastAsia="Times New Roman"/>
-        </w:rPr>
-        <w:t xml:space="preserve">You can uninstall the program by either selecting </w:t>
-      </w:r>
-      <w:r>
-        <w:rPr>
-          <w:rFonts w:eastAsia="Times New Roman"/>
-        </w:rPr>
-        <w:t xml:space="preserve">the uninstall item in the </w:t>
-      </w:r>
-      <w:r>
-        <w:rPr>
-          <w:rFonts w:eastAsia="Times New Roman"/>
-        </w:rPr>
-        <w:t>C</w:t>
-      </w:r>
-      <w:r>
-        <w:rPr>
-          <w:rFonts w:eastAsia="Times New Roman"/>
-        </w:rPr>
-        <w:t>ypress</w:t>
-      </w:r>
-      <w:r>
-        <w:rPr>
-          <w:rFonts w:eastAsia="Times New Roman"/>
-        </w:rPr>
-        <w:t xml:space="preserve"> folder or by going to the Control Panel, selecting add/remove programs, selecting the </w:t>
-      </w:r>
-      <w:r>
-        <w:rPr>
-          <w:rFonts w:eastAsia="Times New Roman"/>
-        </w:rPr>
-        <w:t>C</w:t>
-      </w:r>
-      <w:r>
-        <w:rPr>
-          <w:rFonts w:eastAsia="Times New Roman"/>
-        </w:rPr>
-        <w:t>ypress</w:t>
-      </w:r>
-      <w:r>
-        <w:rPr>
-          <w:rFonts w:eastAsia="Times New Roman"/>
-        </w:rPr>
-        <w:t xml:space="preserve"> application and then click on the uninstall button at the top of the list of applications.</w:t>
-      </w:r>
     </w:p>
     <w:sectPr>
       <w:pgSz w:w="12240" w:h="15840"/>

</xml_diff>